<commit_message>
Fill terms of use page content
</commit_message>
<xml_diff>
--- a/Terms of Use.docx
+++ b/Terms of Use.docx
@@ -86,8 +86,6 @@
         </w:rPr>
         <w:t>University</w:t>
       </w:r>
-      <w:bookmarkStart w:id="0" w:name="_GoBack"/>
-      <w:bookmarkEnd w:id="0"/>
       <w:r>
         <w:rPr>
           <w:lang w:val="en-US"/>
@@ -206,7 +204,13 @@
         <w:rPr>
           <w:lang w:val="en-US"/>
         </w:rPr>
-        <w:t xml:space="preserve">1.1 </w:t>
+        <w:t>1.2</w:t>
+      </w:r>
+      <w:r>
+        <w:rPr>
+          <w:lang w:val="en-US"/>
+        </w:rPr>
+        <w:t xml:space="preserve"> </w:t>
       </w:r>
       <w:r>
         <w:rPr>
@@ -225,7 +229,15 @@
         <w:rPr>
           <w:lang w:val="en-US"/>
         </w:rPr>
-        <w:t xml:space="preserve">1.1 </w:t>
+        <w:t>1.3</w:t>
+      </w:r>
+      <w:bookmarkStart w:id="0" w:name="_GoBack"/>
+      <w:bookmarkEnd w:id="0"/>
+      <w:r>
+        <w:rPr>
+          <w:lang w:val="en-US"/>
+        </w:rPr>
+        <w:t xml:space="preserve"> </w:t>
       </w:r>
       <w:r>
         <w:rPr>

</xml_diff>